<commit_message>
version_no の型を BIGINT に修正
</commit_message>
<xml_diff>
--- a/サンプルプロジェクト/設計書/A1_プロジェクト管理システム/020_方式設計/020_開発標準/010_設計標準/DB設計標準.docx
+++ b/サンプルプロジェクト/設計書/A1_プロジェクト管理システム/020_方式設計/020_開発標準/010_設計標準/DB設計標準.docx
@@ -7724,11 +7724,9 @@
         </w:rPr>
         <w:t xml:space="preserve"> </w:t>
       </w:r>
-      <w:proofErr w:type="spellStart"/>
       <w:r>
         <w:t>Nablarch</w:t>
       </w:r>
-      <w:proofErr w:type="spellEnd"/>
       <w:r>
         <w:rPr>
           <w:rFonts w:hint="eastAsia"/>
@@ -7760,22 +7758,18 @@
         </w:rPr>
         <w:t>実行基盤「</w:t>
       </w:r>
-      <w:proofErr w:type="spellStart"/>
       <w:r>
         <w:t>Nablarch</w:t>
       </w:r>
-      <w:proofErr w:type="spellEnd"/>
       <w:r>
         <w:rPr>
           <w:rFonts w:hint="eastAsia"/>
         </w:rPr>
         <w:t>」（以降、</w:t>
       </w:r>
-      <w:proofErr w:type="spellStart"/>
       <w:r>
         <w:t>Nablarch</w:t>
       </w:r>
-      <w:proofErr w:type="spellEnd"/>
       <w:r>
         <w:rPr>
           <w:rFonts w:hint="eastAsia"/>
@@ -7788,22 +7782,18 @@
         </w:rPr>
         <w:t>を採用する前提としている。よって、後述の記載において、</w:t>
       </w:r>
-      <w:proofErr w:type="spellStart"/>
       <w:r>
         <w:t>Nablarch</w:t>
       </w:r>
-      <w:proofErr w:type="spellEnd"/>
       <w:r>
         <w:rPr>
           <w:rFonts w:hint="eastAsia"/>
         </w:rPr>
         <w:t>特有の処理方式や設計思想が背景・経緯として存在するが、その詳細を本書では説明しない。必要に応じて、</w:t>
       </w:r>
-      <w:proofErr w:type="spellStart"/>
       <w:r>
         <w:t>Nablarch</w:t>
       </w:r>
-      <w:proofErr w:type="spellEnd"/>
       <w:r>
         <w:rPr>
           <w:rFonts w:hint="eastAsia"/>
@@ -8560,7 +8550,6 @@
                               </w:rPr>
                               <w:t xml:space="preserve"> </w:t>
                             </w:r>
-                            <w:proofErr w:type="spellStart"/>
                             <w:r>
                               <w:rPr>
                                 <w:rFonts w:ascii="ＭＳ ゴシック" w:eastAsia="ＭＳ ゴシック" w:hAnsi="ＭＳ ゴシック" w:hint="eastAsia"/>
@@ -8569,7 +8558,6 @@
                               </w:rPr>
                               <w:t>abcdefghijklmnopqrstuvwxyz</w:t>
                             </w:r>
-                            <w:proofErr w:type="spellEnd"/>
                             <w:r>
                               <w:rPr>
                                 <w:rFonts w:ascii="ＭＳ ゴシック" w:eastAsia="ＭＳ ゴシック" w:hAnsi="ＭＳ ゴシック"/>
@@ -8703,7 +8691,6 @@
                         </w:rPr>
                         <w:t xml:space="preserve"> </w:t>
                       </w:r>
-                      <w:proofErr w:type="spellStart"/>
                       <w:r>
                         <w:rPr>
                           <w:rFonts w:ascii="ＭＳ ゴシック" w:eastAsia="ＭＳ ゴシック" w:hAnsi="ＭＳ ゴシック" w:hint="eastAsia"/>
@@ -8712,7 +8699,6 @@
                         </w:rPr>
                         <w:t>abcdefghijklmnopqrstuvwxyz</w:t>
                       </w:r>
-                      <w:proofErr w:type="spellEnd"/>
                       <w:r>
                         <w:rPr>
                           <w:rFonts w:ascii="ＭＳ ゴシック" w:eastAsia="ＭＳ ゴシック" w:hAnsi="ＭＳ ゴシック"/>
@@ -9441,11 +9427,9 @@
                               </w:rPr>
                               <w:t xml:space="preserve">　　　　</w:t>
                             </w:r>
-                            <w:proofErr w:type="spellStart"/>
                             <w:r>
                               <w:t>mail_send_request</w:t>
                             </w:r>
-                            <w:proofErr w:type="spellEnd"/>
                           </w:p>
                         </w:txbxContent>
                       </wps:txbx>
@@ -9521,11 +9505,9 @@
                         </w:rPr>
                         <w:t xml:space="preserve">　　　　</w:t>
                       </w:r>
-                      <w:proofErr w:type="spellStart"/>
                       <w:r>
                         <w:t>mail_send_request</w:t>
                       </w:r>
-                      <w:proofErr w:type="spellEnd"/>
                     </w:p>
                   </w:txbxContent>
                 </v:textbox>
@@ -10008,11 +9990,9 @@
                               </w:rPr>
                               <w:t xml:space="preserve">　　　　</w:t>
                             </w:r>
-                            <w:proofErr w:type="spellStart"/>
                             <w:r>
                               <w:t>address_code</w:t>
                             </w:r>
-                            <w:proofErr w:type="spellEnd"/>
                           </w:p>
                         </w:txbxContent>
                       </wps:txbx>
@@ -10095,11 +10075,9 @@
                         </w:rPr>
                         <w:t xml:space="preserve">　　　　</w:t>
                       </w:r>
-                      <w:proofErr w:type="spellStart"/>
                       <w:r>
                         <w:t>address_code</w:t>
                       </w:r>
-                      <w:proofErr w:type="spellEnd"/>
                     </w:p>
                   </w:txbxContent>
                 </v:textbox>
@@ -11551,11 +11529,9 @@
                               </w:rPr>
                               <w:t xml:space="preserve">　　　　</w:t>
                             </w:r>
-                            <w:proofErr w:type="spellStart"/>
                             <w:r>
                               <w:t>sq_credit_detail_id</w:t>
                             </w:r>
-                            <w:proofErr w:type="spellEnd"/>
                           </w:p>
                         </w:txbxContent>
                       </wps:txbx>
@@ -11635,11 +11611,9 @@
                         </w:rPr>
                         <w:t xml:space="preserve">　　　　</w:t>
                       </w:r>
-                      <w:proofErr w:type="spellStart"/>
                       <w:r>
                         <w:t>sq_credit_detail_id</w:t>
                       </w:r>
-                      <w:proofErr w:type="spellEnd"/>
                     </w:p>
                   </w:txbxContent>
                 </v:textbox>
@@ -12203,7 +12177,6 @@
                                 </w:rPr>
                                 <w:t>『</w:t>
                               </w:r>
-                              <w:proofErr w:type="spellStart"/>
                               <w:r>
                                 <w:rPr>
                                   <w:rFonts w:ascii="ＭＳ Ｐ明朝" w:eastAsia="ＭＳ Ｐ明朝" w:hAnsi="ＭＳ Ｐ明朝"/>
@@ -12213,7 +12186,6 @@
                                 </w:rPr>
                                 <w:t>vw</w:t>
                               </w:r>
-                              <w:proofErr w:type="spellEnd"/>
                               <w:r>
                                 <w:rPr>
                                   <w:rFonts w:ascii="ＭＳ Ｐ明朝" w:eastAsia="ＭＳ Ｐ明朝" w:hAnsi="ＭＳ Ｐ明朝"/>
@@ -12620,7 +12592,6 @@
                           </w:rPr>
                           <w:t>『</w:t>
                         </w:r>
-                        <w:proofErr w:type="spellStart"/>
                         <w:r>
                           <w:rPr>
                             <w:rFonts w:ascii="ＭＳ Ｐ明朝" w:eastAsia="ＭＳ Ｐ明朝" w:hAnsi="ＭＳ Ｐ明朝"/>
@@ -12630,7 +12601,6 @@
                           </w:rPr>
                           <w:t>vw</w:t>
                         </w:r>
-                        <w:proofErr w:type="spellEnd"/>
                         <w:r>
                           <w:rPr>
                             <w:rFonts w:ascii="ＭＳ Ｐ明朝" w:eastAsia="ＭＳ Ｐ明朝" w:hAnsi="ＭＳ Ｐ明朝"/>
@@ -13056,7 +13026,6 @@
                               </w:rPr>
                               <w:t xml:space="preserve">　　　　</w:t>
                             </w:r>
-                            <w:proofErr w:type="spellStart"/>
                             <w:r>
                               <w:t>vw_</w:t>
                             </w:r>
@@ -13066,7 +13035,6 @@
                             <w:r>
                               <w:t>_sales_amount</w:t>
                             </w:r>
-                            <w:proofErr w:type="spellEnd"/>
                           </w:p>
                         </w:txbxContent>
                       </wps:txbx>
@@ -13143,7 +13111,6 @@
                         </w:rPr>
                         <w:t xml:space="preserve">　　　　</w:t>
                       </w:r>
-                      <w:proofErr w:type="spellStart"/>
                       <w:r>
                         <w:t>vw_</w:t>
                       </w:r>
@@ -13153,7 +13120,6 @@
                       <w:r>
                         <w:t>_sales_amount</w:t>
                       </w:r>
-                      <w:proofErr w:type="spellEnd"/>
                     </w:p>
                   </w:txbxContent>
                 </v:textbox>
@@ -14588,7 +14554,6 @@
                               </w:rPr>
                               <w:t xml:space="preserve">　　　　</w:t>
                             </w:r>
-                            <w:proofErr w:type="spellStart"/>
                             <w:r>
                               <w:t>mv_</w:t>
                             </w:r>
@@ -14598,7 +14563,6 @@
                             <w:r>
                               <w:t>_sales_amount</w:t>
                             </w:r>
-                            <w:proofErr w:type="spellEnd"/>
                           </w:p>
                         </w:txbxContent>
                       </wps:txbx>
@@ -14675,7 +14639,6 @@
                         </w:rPr>
                         <w:t xml:space="preserve">　　　　</w:t>
                       </w:r>
-                      <w:proofErr w:type="spellStart"/>
                       <w:r>
                         <w:t>mv_</w:t>
                       </w:r>
@@ -14685,7 +14648,6 @@
                       <w:r>
                         <w:t>_sales_amount</w:t>
                       </w:r>
-                      <w:proofErr w:type="spellEnd"/>
                     </w:p>
                   </w:txbxContent>
                 </v:textbox>
@@ -16030,7 +15992,6 @@
                               </w:rPr>
                               <w:t xml:space="preserve">　　　　</w:t>
                             </w:r>
-                            <w:proofErr w:type="spellStart"/>
                             <w:r>
                               <w:rPr>
                                 <w:rFonts w:hint="eastAsia"/>
@@ -16040,7 +16001,6 @@
                             <w:r>
                               <w:t>k_project</w:t>
                             </w:r>
-                            <w:proofErr w:type="spellEnd"/>
                           </w:p>
                         </w:txbxContent>
                       </wps:txbx>
@@ -16109,7 +16069,6 @@
                         </w:rPr>
                         <w:t xml:space="preserve">　　　　</w:t>
                       </w:r>
-                      <w:proofErr w:type="spellStart"/>
                       <w:r>
                         <w:rPr>
                           <w:rFonts w:hint="eastAsia"/>
@@ -16119,7 +16078,6 @@
                       <w:r>
                         <w:t>k_project</w:t>
                       </w:r>
-                      <w:proofErr w:type="spellEnd"/>
                     </w:p>
                   </w:txbxContent>
                 </v:textbox>
@@ -16631,7 +16589,6 @@
                                 </w:rPr>
                                 <w:t>『</w:t>
                               </w:r>
-                              <w:proofErr w:type="spellStart"/>
                               <w:r>
                                 <w:rPr>
                                   <w:rFonts w:ascii="ＭＳ Ｐ明朝" w:eastAsia="ＭＳ Ｐ明朝" w:hAnsi="ＭＳ Ｐ明朝"/>
@@ -16641,7 +16598,6 @@
                                 </w:rPr>
                                 <w:t>uk</w:t>
                               </w:r>
-                              <w:proofErr w:type="spellEnd"/>
                               <w:r>
                                 <w:rPr>
                                   <w:rFonts w:ascii="ＭＳ Ｐ明朝" w:eastAsia="ＭＳ Ｐ明朝" w:hAnsi="ＭＳ Ｐ明朝"/>
@@ -17408,7 +17364,6 @@
                           </w:rPr>
                           <w:t>『</w:t>
                         </w:r>
-                        <w:proofErr w:type="spellStart"/>
                         <w:r>
                           <w:rPr>
                             <w:rFonts w:ascii="ＭＳ Ｐ明朝" w:eastAsia="ＭＳ Ｐ明朝" w:hAnsi="ＭＳ Ｐ明朝"/>
@@ -17418,7 +17373,6 @@
                           </w:rPr>
                           <w:t>uk</w:t>
                         </w:r>
-                        <w:proofErr w:type="spellEnd"/>
                         <w:r>
                           <w:rPr>
                             <w:rFonts w:ascii="ＭＳ Ｐ明朝" w:eastAsia="ＭＳ Ｐ明朝" w:hAnsi="ＭＳ Ｐ明朝"/>
@@ -18267,7 +18221,6 @@
                                   <w:color w:val="FF0000"/>
                                 </w:rPr>
                               </w:pPr>
-                              <w:proofErr w:type="spellStart"/>
                               <w:r>
                                 <w:rPr>
                                   <w:rFonts w:ascii="ＭＳ Ｐゴシック" w:eastAsia="ＭＳ Ｐゴシック" w:hAnsi="ＭＳ Ｐゴシック"/>
@@ -18276,7 +18229,6 @@
                                 </w:rPr>
                                 <w:t>i</w:t>
                               </w:r>
-                              <w:proofErr w:type="spellEnd"/>
                             </w:p>
                           </w:txbxContent>
                         </wps:txbx>
@@ -19230,7 +19182,6 @@
                             <w:color w:val="FF0000"/>
                           </w:rPr>
                         </w:pPr>
-                        <w:proofErr w:type="spellStart"/>
                         <w:r>
                           <w:rPr>
                             <w:rFonts w:ascii="ＭＳ Ｐゴシック" w:eastAsia="ＭＳ Ｐゴシック" w:hAnsi="ＭＳ Ｐゴシック"/>
@@ -19239,7 +19190,6 @@
                           </w:rPr>
                           <w:t>i</w:t>
                         </w:r>
-                        <w:proofErr w:type="spellEnd"/>
                       </w:p>
                     </w:txbxContent>
                   </v:textbox>
@@ -22299,7 +22249,6 @@
               <w:ind w:left="0" w:firstLineChars="0" w:firstLine="0"/>
               <w:jc w:val="both"/>
             </w:pPr>
-            <w:proofErr w:type="spellStart"/>
             <w:r>
               <w:t>v</w:t>
             </w:r>
@@ -22315,7 +22264,6 @@
             <w:r>
               <w:t>no</w:t>
             </w:r>
-            <w:proofErr w:type="spellEnd"/>
           </w:p>
         </w:tc>
         <w:tc>
@@ -22329,10 +22277,10 @@
               <w:jc w:val="both"/>
             </w:pPr>
             <w:r>
-              <w:t xml:space="preserve">NUMERIC </w:t>
-            </w:r>
-            <w:r>
-              <w:t>(10)</w:t>
+              <w:rPr>
+                <w:rFonts w:hint="eastAsia"/>
+              </w:rPr>
+              <w:t>BIGINT</w:t>
             </w:r>
           </w:p>
         </w:tc>
@@ -22573,11 +22521,9 @@
               <w:ind w:left="0" w:firstLineChars="0" w:firstLine="0"/>
               <w:jc w:val="both"/>
             </w:pPr>
-            <w:proofErr w:type="spellStart"/>
             <w:r>
               <w:t>deleted_date</w:t>
             </w:r>
-            <w:proofErr w:type="spellEnd"/>
           </w:p>
         </w:tc>
         <w:tc>
@@ -22882,11 +22828,9 @@
               <w:ind w:left="0" w:firstLineChars="0" w:firstLine="0"/>
               <w:jc w:val="both"/>
             </w:pPr>
-            <w:proofErr w:type="spellStart"/>
             <w:r>
               <w:t>apply_start_date</w:t>
             </w:r>
-            <w:proofErr w:type="spellEnd"/>
           </w:p>
         </w:tc>
         <w:tc>
@@ -22959,11 +22903,9 @@
               <w:ind w:left="0" w:firstLineChars="0" w:firstLine="0"/>
               <w:jc w:val="both"/>
             </w:pPr>
-            <w:proofErr w:type="spellStart"/>
             <w:r>
               <w:t>apply_end_date</w:t>
             </w:r>
-            <w:proofErr w:type="spellEnd"/>
           </w:p>
         </w:tc>
         <w:tc>
@@ -23215,11 +23157,9 @@
               <w:ind w:left="0" w:firstLineChars="0" w:firstLine="0"/>
               <w:jc w:val="both"/>
             </w:pPr>
-            <w:proofErr w:type="spellStart"/>
             <w:r>
               <w:t>processed_flg</w:t>
             </w:r>
-            <w:proofErr w:type="spellEnd"/>
           </w:p>
         </w:tc>
         <w:tc>
@@ -23473,11 +23413,9 @@
               <w:ind w:left="0" w:firstLineChars="0" w:firstLine="0"/>
               <w:jc w:val="both"/>
             </w:pPr>
-            <w:proofErr w:type="spellStart"/>
             <w:r>
               <w:t>insert_date_time</w:t>
             </w:r>
-            <w:proofErr w:type="spellEnd"/>
           </w:p>
         </w:tc>
         <w:tc>
@@ -23550,11 +23488,9 @@
               <w:ind w:left="0" w:firstLineChars="0" w:firstLine="0"/>
               <w:jc w:val="both"/>
             </w:pPr>
-            <w:proofErr w:type="spellStart"/>
             <w:r>
               <w:t>insert_user_id</w:t>
             </w:r>
-            <w:proofErr w:type="spellEnd"/>
           </w:p>
         </w:tc>
         <w:tc>
@@ -23627,11 +23563,9 @@
               <w:ind w:left="0" w:firstLineChars="0" w:firstLine="0"/>
               <w:jc w:val="both"/>
             </w:pPr>
-            <w:proofErr w:type="spellStart"/>
             <w:r>
               <w:t>update_date_time</w:t>
             </w:r>
-            <w:proofErr w:type="spellEnd"/>
           </w:p>
         </w:tc>
         <w:tc>
@@ -23704,11 +23638,9 @@
               <w:ind w:left="0" w:firstLineChars="0" w:firstLine="0"/>
               <w:jc w:val="both"/>
             </w:pPr>
-            <w:proofErr w:type="spellStart"/>
             <w:r>
               <w:t>update_user_id</w:t>
             </w:r>
-            <w:proofErr w:type="spellEnd"/>
           </w:p>
         </w:tc>
         <w:tc>
@@ -25870,15 +25802,29 @@
       </w:rPr>
       <w:t xml:space="preserve"> / </w:t>
     </w:r>
-    <w:fldSimple w:instr=" SECTIONPAGES  \* MERGEFORMAT ">
-      <w:r>
-        <w:rPr>
-          <w:noProof/>
-          <w:sz w:val="28"/>
-        </w:rPr>
-        <w:t>1</w:t>
-      </w:r>
-    </w:fldSimple>
+    <w:r>
+      <w:fldChar w:fldCharType="begin"/>
+    </w:r>
+    <w:r>
+      <w:instrText xml:space="preserve"> SECTIONPAGES  \* MERGEFORMAT </w:instrText>
+    </w:r>
+    <w:r>
+      <w:fldChar w:fldCharType="separate"/>
+    </w:r>
+    <w:r>
+      <w:rPr>
+        <w:noProof/>
+        <w:sz w:val="28"/>
+      </w:rPr>
+      <w:t>1</w:t>
+    </w:r>
+    <w:r>
+      <w:rPr>
+        <w:noProof/>
+        <w:sz w:val="28"/>
+      </w:rPr>
+      <w:fldChar w:fldCharType="end"/>
+    </w:r>
     <w:r>
       <w:rPr>
         <w:sz w:val="28"/>

</xml_diff>